<commit_message>
day 74, 75, 76
</commit_message>
<xml_diff>
--- a/Finals/End of Year 2nd Semester/Algebra 3-4 Final (May 2018).docx
+++ b/Finals/End of Year 2nd Semester/Algebra 3-4 Final (May 2018).docx
@@ -710,8 +710,6 @@
         </w:rPr>
         <w:tab/>
       </w:r>
-      <w:bookmarkStart w:id="0" w:name="_GoBack"/>
-      <w:bookmarkEnd w:id="0"/>
       <w:r>
         <w:rPr>
           <w:rFonts w:ascii="Times New Roman" w:hAnsi="Times New Roman" w:cs="Times New Roman"/>
@@ -802,6 +800,7 @@
           <w:szCs w:val="36"/>
         </w:rPr>
         <w:br/>
+        <w:t xml:space="preserve">Chapter 11 </w:t>
       </w:r>
       <w:r>
         <w:rPr>
@@ -810,24 +809,7 @@
           <w:sz w:val="36"/>
           <w:szCs w:val="36"/>
         </w:rPr>
-        <w:t xml:space="preserve">Chapter 11 </w:t>
-      </w:r>
-      <w:r>
-        <w:rPr>
-          <w:rFonts w:ascii="Times New Roman" w:hAnsi="Times New Roman" w:cs="Times New Roman"/>
-          <w:b/>
-          <w:sz w:val="36"/>
-          <w:szCs w:val="36"/>
-        </w:rPr>
-        <w:tab/>
-      </w:r>
-      <w:r>
-        <w:rPr>
-          <w:rFonts w:ascii="Times New Roman" w:hAnsi="Times New Roman" w:cs="Times New Roman"/>
-          <w:b/>
-          <w:sz w:val="36"/>
-          <w:szCs w:val="36"/>
-        </w:rPr>
+        <w:tab/>
         <w:t>Statistics</w:t>
       </w:r>
       <w:r>
@@ -4404,7 +4386,29 @@
           <w:szCs w:val="24"/>
           <w:shd w:val="clear" w:color="auto" w:fill="FFFFFF"/>
         </w:rPr>
-        <w:t>than it is wide. What are the dimensions of the contaner?</w:t>
+        <w:t xml:space="preserve">than it is wide. What are the dimensions of the </w:t>
+      </w:r>
+      <w:r>
+        <w:rPr>
+          <w:rFonts w:ascii="Cambria Math" w:hAnsi="Cambria Math"/>
+          <w:color w:val="222222"/>
+          <w:sz w:val="24"/>
+          <w:szCs w:val="24"/>
+          <w:shd w:val="clear" w:color="auto" w:fill="FFFFFF"/>
+        </w:rPr>
+        <w:t>container</w:t>
+      </w:r>
+      <w:bookmarkStart w:id="0" w:name="_GoBack"/>
+      <w:bookmarkEnd w:id="0"/>
+      <w:r>
+        <w:rPr>
+          <w:rFonts w:ascii="Cambria Math" w:hAnsi="Cambria Math"/>
+          <w:color w:val="222222"/>
+          <w:sz w:val="24"/>
+          <w:szCs w:val="24"/>
+          <w:shd w:val="clear" w:color="auto" w:fill="FFFFFF"/>
+        </w:rPr>
+        <w:t>?</w:t>
       </w:r>
       <w:r>
         <w:rPr>
@@ -11488,15 +11492,7 @@
                   <w:sz w:val="36"/>
                   <w:szCs w:val="36"/>
                 </w:rPr>
-                <m:t xml:space="preserve">4.) _______   </m:t>
-              </m:r>
-              <m:r>
-                <w:rPr>
-                  <w:rFonts w:ascii="Cambria Math" w:eastAsia="Times New Roman" w:hAnsi="Cambria Math" w:cs="Times New Roman"/>
-                  <w:sz w:val="36"/>
-                  <w:szCs w:val="36"/>
-                </w:rPr>
-                <m:t>σ</m:t>
+                <m:t>4.) _______   σ</m:t>
               </m:r>
             </m:e>
             <m:sup>
@@ -12517,15 +12513,7 @@
                   <w:sz w:val="36"/>
                   <w:szCs w:val="36"/>
                 </w:rPr>
-                <m:t xml:space="preserve">.)  </m:t>
-              </m:r>
-              <m:r>
-                <w:rPr>
-                  <w:rFonts w:ascii="Cambria Math" w:eastAsia="Times New Roman" w:hAnsi="Cambria Math" w:cs="Times New Roman"/>
-                  <w:sz w:val="36"/>
-                  <w:szCs w:val="36"/>
-                </w:rPr>
-                <m:t>b</m:t>
+                <m:t>.)  b</m:t>
               </m:r>
             </m:e>
             <m:sup>
@@ -12545,15 +12533,7 @@
               <w:sz w:val="36"/>
               <w:szCs w:val="36"/>
             </w:rPr>
-            <m:t>=</m:t>
-          </m:r>
-          <m:r>
-            <w:rPr>
-              <w:rFonts w:ascii="Cambria Math" w:eastAsia="Times New Roman" w:hAnsi="Cambria Math" w:cs="Times New Roman"/>
-              <w:sz w:val="36"/>
-              <w:szCs w:val="36"/>
-            </w:rPr>
-            <m:t>y</m:t>
+            <m:t>=y</m:t>
           </m:r>
           <m:r>
             <m:rPr>

</xml_diff>